<commit_message>
fix: Arreglar flujo de corrección de convenios - mapeo de datos del representante y fechas
- Corregir mapeo de campos del representante en convenioMarcoStore (entidad_representante, entidad_dni, entidad_cargo)
- Actualizar ConvenioPracticaMarcoForm para usar estructura de datos correcta
- Arreglar paso de revisión para mostrar datos desde convenioData directamente
- Sincronizar formulario con datos del store en modo corrección
- Mantener compatibilidad con estructura de BD existente
</commit_message>
<xml_diff>
--- a/templates/acuerdo-de-colaboracion-template.docx
+++ b/templates/acuerdo-de-colaboracion-template.docx
@@ -1271,7 +1271,21 @@
         <w:rPr>
           <w:lang w:val="es-AR"/>
         </w:rPr>
-        <w:t>El presente acuerdo entrará en vigencia a partir de la fecha de su firma y tendrá una duración de</w:t>
+        <w:t xml:space="preserve">El presente acuerdo </w:t>
+      </w:r>
+      <w:proofErr w:type="gramStart"/>
+      <w:r>
+        <w:rPr>
+          <w:lang w:val="es-AR"/>
+        </w:rPr>
+        <w:t>entrará en vigencia</w:t>
+      </w:r>
+      <w:proofErr w:type="gramEnd"/>
+      <w:r>
+        <w:rPr>
+          <w:lang w:val="es-AR"/>
+        </w:rPr>
+        <w:t xml:space="preserve"> a partir de la fecha de su firma y tendrá una duración de</w:t>
       </w:r>
       <w:r>
         <w:rPr>
@@ -1448,61 +1462,6 @@
         </w:rPr>
         <w:t>de 2025</w:t>
       </w:r>
-    </w:p>
-    <w:p>
-      <w:pPr>
-        <w:pStyle w:val="Standard"/>
-        <w:spacing w:line="360" w:lineRule="auto"/>
-        <w:jc w:val="center"/>
-        <w:rPr>
-          <w:rFonts w:ascii="Arial" w:eastAsia="Arial" w:hAnsi="Arial" w:cs="Arial"/>
-          <w:b/>
-        </w:rPr>
-      </w:pPr>
-    </w:p>
-    <w:p>
-      <w:pPr>
-        <w:pStyle w:val="Standard"/>
-        <w:spacing w:line="360" w:lineRule="auto"/>
-        <w:jc w:val="center"/>
-        <w:rPr>
-          <w:rFonts w:ascii="Arial" w:eastAsia="Arial" w:hAnsi="Arial" w:cs="Arial"/>
-          <w:b/>
-        </w:rPr>
-      </w:pPr>
-    </w:p>
-    <w:p>
-      <w:pPr>
-        <w:pStyle w:val="Standard"/>
-        <w:spacing w:line="360" w:lineRule="auto"/>
-        <w:jc w:val="center"/>
-        <w:rPr>
-          <w:rFonts w:ascii="Arial" w:eastAsia="Arial" w:hAnsi="Arial" w:cs="Arial"/>
-          <w:b/>
-        </w:rPr>
-      </w:pPr>
-    </w:p>
-    <w:p>
-      <w:pPr>
-        <w:pStyle w:val="Standard"/>
-        <w:spacing w:line="360" w:lineRule="auto"/>
-        <w:jc w:val="center"/>
-        <w:rPr>
-          <w:rFonts w:ascii="Arial" w:eastAsia="Arial" w:hAnsi="Arial" w:cs="Arial"/>
-          <w:b/>
-        </w:rPr>
-      </w:pPr>
-    </w:p>
-    <w:p>
-      <w:pPr>
-        <w:pStyle w:val="Standard"/>
-        <w:spacing w:line="360" w:lineRule="auto"/>
-        <w:jc w:val="center"/>
-        <w:rPr>
-          <w:rFonts w:ascii="Arial" w:eastAsia="Arial" w:hAnsi="Arial" w:cs="Arial"/>
-          <w:b/>
-        </w:rPr>
-      </w:pPr>
     </w:p>
     <w:p>
       <w:pPr>

</xml_diff>